<commit_message>
Actualizando solicitud de cambio 6
</commit_message>
<xml_diff>
--- a/Desarrollo/SGDS/Gestion/SGDS-RFC06.docx
+++ b/Desarrollo/SGDS/Gestion/SGDS-RFC06.docx
@@ -416,12 +416,6 @@
             <w:r>
               <w:t>6</w:t>
             </w:r>
-            <w:r>
-              <w:t>-</w:t>
-            </w:r>
-            <w:r>
-              <w:t>Agregar funcionalidad de cerrar sesión</w:t>
-            </w:r>
           </w:p>
         </w:tc>
       </w:tr>
@@ -504,13 +498,7 @@
               <w:jc w:val="left"/>
             </w:pPr>
             <w:r>
-              <w:t>1</w:t>
-            </w:r>
-            <w:r>
-              <w:t>6</w:t>
-            </w:r>
-            <w:r>
-              <w:t>/06/2023</w:t>
+              <w:t>20/06/2023</w:t>
             </w:r>
           </w:p>
         </w:tc>
@@ -552,7 +540,7 @@
               <w:jc w:val="left"/>
             </w:pPr>
             <w:r>
-              <w:t>Recomendaciones o consejos de otros donantes de sangre con experiencia.</w:t>
+              <w:t>Mariana Quispe (secretaria del Hospital Nacional Guillermo Almenara Irigoyen)</w:t>
             </w:r>
           </w:p>
         </w:tc>
@@ -594,35 +582,11 @@
               <w:jc w:val="left"/>
             </w:pPr>
             <w:r>
-              <w:t>Jose Quispe (UX/UI</w:t>
-            </w:r>
-            <w:r>
-              <w:t xml:space="preserve"> </w:t>
-            </w:r>
-            <w:proofErr w:type="spellStart"/>
-            <w:r>
-              <w:t>D</w:t>
-            </w:r>
-            <w:r>
-              <w:t>esigner</w:t>
-            </w:r>
-            <w:proofErr w:type="spellEnd"/>
-            <w:r>
-              <w:t xml:space="preserve"> y </w:t>
-            </w:r>
-            <w:proofErr w:type="spellStart"/>
-            <w:r>
-              <w:t>Frontend</w:t>
-            </w:r>
-            <w:proofErr w:type="spellEnd"/>
-            <w:r>
-              <w:t xml:space="preserve"> </w:t>
-            </w:r>
-            <w:proofErr w:type="spellStart"/>
-            <w:r>
-              <w:t>Developer</w:t>
-            </w:r>
-            <w:proofErr w:type="spellEnd"/>
+              <w:t xml:space="preserve">Hernán Ramírez (Gerente </w:t>
+            </w:r>
+            <w:r>
+              <w:t>del Hospital Nacional Guillermo Almenara Irigoyen</w:t>
+            </w:r>
             <w:r>
               <w:t>)</w:t>
             </w:r>
@@ -664,21 +628,41 @@
                 <w:tab w:val="left" w:pos="1815"/>
               </w:tabs>
               <w:jc w:val="left"/>
-              <w:rPr>
-                <w:u w:val="single"/>
-              </w:rPr>
             </w:pPr>
             <w:r>
-              <w:t xml:space="preserve">Se solicita agregar la </w:t>
-            </w:r>
-            <w:r>
-              <w:t xml:space="preserve">funcionalidad de "Cerrar Sesión", lo cual resulta crucial para brindar a nuestros usuarios la capacidad de finalizar su sesión de manera segura. Esta opción permitirá proteger la privacidad y seguridad de los usuarios, así como cumplir con los estándares de seguridad de la </w:t>
-            </w:r>
-            <w:r>
-              <w:t>empresa</w:t>
-            </w:r>
-            <w:r>
-              <w:t>.</w:t>
+              <w:t>Se solicita agregar la funcionalidad de "Cerrar Sesión" en nuestra plataforma web, lo cual es de vital importancia para brindar a nuestros usuarios la capacidad de finalizar su sesión de manera segura. Esta opción permitirá proteger la privacidad y seguridad de los usuarios, así como cumplir con los estándares de seguridad establecidos por la empresa.</w:t>
+            </w:r>
+          </w:p>
+          <w:p>
+            <w:pPr>
+              <w:tabs>
+                <w:tab w:val="left" w:pos="1815"/>
+              </w:tabs>
+              <w:jc w:val="left"/>
+            </w:pPr>
+            <w:r>
+              <w:t>La implementación de esta funcionalidad consiste en proporcionar a los usuarios registrados en nuestro sistema la opción de cerrar su sesión de forma sencilla y conveniente. Al hacer clic en la opción "Cerrar Sesión", ubicada en un lugar visible y accesible</w:t>
+            </w:r>
+            <w:r>
+              <w:t xml:space="preserve"> en la parte superior derecha</w:t>
+            </w:r>
+            <w:r>
+              <w:t xml:space="preserve"> dentro de la plataforma, se </w:t>
+            </w:r>
+            <w:r>
+              <w:lastRenderedPageBreak/>
+              <w:t>finalizará la sesión activa del usuario y se cerrarán todas las conexiones y accesos asociados a su cuenta.</w:t>
+            </w:r>
+          </w:p>
+          <w:p>
+            <w:pPr>
+              <w:tabs>
+                <w:tab w:val="left" w:pos="1815"/>
+              </w:tabs>
+              <w:jc w:val="left"/>
+            </w:pPr>
+            <w:r>
+              <w:t>Al cerrar la sesión, se garantiza que cualquier información personal o datos sensibles del usuario no estarán expuestos en caso de que el dispositivo utilizado sea compartido o perdido. Esto fortalece la privacidad y seguridad de los usuarios, al prevenir posibles accesos no autorizados a su cuenta.</w:t>
             </w:r>
           </w:p>
         </w:tc>
@@ -704,6 +688,7 @@
                 <w:b/>
                 <w:bCs/>
               </w:rPr>
+              <w:lastRenderedPageBreak/>
               <w:t>Justificación:</w:t>
             </w:r>
           </w:p>
@@ -723,11 +708,7 @@
               <w:t>El cambio solicitado es necesario debido a la necesidad de b</w:t>
             </w:r>
             <w:r>
-              <w:t xml:space="preserve">rindar a los usuarios la capacidad de cerrar su sesión activa lo cual les permitirá proteger su información personal y evitar el acceso no autorizado. Esto es una práctica recomendada y estándar en la mayoría de las aplicaciones y sistemas, lo cual nos </w:t>
-            </w:r>
-            <w:r>
-              <w:lastRenderedPageBreak/>
-              <w:t>ayudará a cumplir con los requisitos y regulaciones de seguridad aplicables.</w:t>
+              <w:t>rindar a los usuarios la capacidad de cerrar su sesión activa lo cual les permitirá proteger su información personal y evitar el acceso no autorizado. Esto es una práctica recomendada y estándar en la mayoría de las aplicaciones y sistemas, lo cual nos ayudará a cumplir con los requisitos y regulaciones de seguridad aplicables.</w:t>
             </w:r>
           </w:p>
           <w:p>
@@ -751,56 +732,6 @@
         </w:tabs>
         <w:jc w:val="left"/>
       </w:pPr>
-    </w:p>
-    <w:p>
-      <w:pPr>
-        <w:tabs>
-          <w:tab w:val="left" w:pos="1815"/>
-        </w:tabs>
-        <w:rPr>
-          <w:sz w:val="32"/>
-          <w:szCs w:val="32"/>
-        </w:rPr>
-      </w:pPr>
-    </w:p>
-    <w:p/>
-    <w:p/>
-    <w:p/>
-    <w:p/>
-    <w:p/>
-    <w:p/>
-    <w:p>
-      <w:r>
-        <w:rPr>
-          <w:b/>
-          <w:sz w:val="22"/>
-          <w:szCs w:val="22"/>
-        </w:rPr>
-        <w:t>Saavedra Monterrey Max Bruno</w:t>
-      </w:r>
-      <w:r>
-        <w:rPr>
-          <w:sz w:val="22"/>
-          <w:szCs w:val="22"/>
-        </w:rPr>
-        <w:t xml:space="preserve">/ </w:t>
-      </w:r>
-      <w:proofErr w:type="gramStart"/>
-      <w:r>
-        <w:rPr>
-          <w:sz w:val="22"/>
-          <w:szCs w:val="22"/>
-        </w:rPr>
-        <w:t>Jefe</w:t>
-      </w:r>
-      <w:proofErr w:type="gramEnd"/>
-      <w:r>
-        <w:rPr>
-          <w:sz w:val="22"/>
-          <w:szCs w:val="22"/>
-        </w:rPr>
-        <w:t xml:space="preserve"> de proyecto</w:t>
-      </w:r>
     </w:p>
     <w:p/>
     <w:sectPr>

</xml_diff>